<commit_message>
Finished ES sprint 1 document
</commit_message>
<xml_diff>
--- a/ES/Sprint 1 Jim Wanten.docx
+++ b/ES/Sprint 1 Jim Wanten.docx
@@ -784,7 +784,1097 @@
         </w:p>
       </w:sdtContent>
     </w:sdt>
+    <w:p>
+      <w:pPr>
+        <w:pStyle w:val="Heading1"/>
+      </w:pPr>
+      <w:r>
+        <w:lastRenderedPageBreak/>
+        <w:t>GPIO POC</w:t>
+      </w:r>
+    </w:p>
+    <w:p>
+      <w:r>
+        <w:t>Voor de GPIO</w:t>
+      </w:r>
+      <w:r>
+        <w:t xml:space="preserve"> POC</w:t>
+      </w:r>
+      <w:r>
+        <w:t xml:space="preserve"> heb i</w:t>
+      </w:r>
+      <w:r>
+        <w:t>k 1 ledje laten knipperen, hier heb ik een led klasse van gemaakt om in volgende projecten makkelijk een ledje te kunnen besturen.</w:t>
+      </w:r>
+    </w:p>
+    <w:p>
+      <w:pPr>
+        <w:keepNext/>
+      </w:pPr>
+      <w:r>
+        <w:rPr>
+          <w:noProof/>
+        </w:rPr>
+        <w:drawing>
+          <wp:inline distT="0" distB="0" distL="0" distR="0" wp14:anchorId="07643BED" wp14:editId="72528F53">
+            <wp:extent cx="4387006" cy="2998591"/>
+            <wp:effectExtent l="0" t="0" r="0" b="0"/>
+            <wp:docPr id="2" name="Picture 2"/>
+            <wp:cNvGraphicFramePr>
+              <a:graphicFrameLocks xmlns:a="http://schemas.openxmlformats.org/drawingml/2006/main" noChangeAspect="1"/>
+            </wp:cNvGraphicFramePr>
+            <a:graphic xmlns:a="http://schemas.openxmlformats.org/drawingml/2006/main">
+              <a:graphicData uri="http://schemas.openxmlformats.org/drawingml/2006/picture">
+                <pic:pic xmlns:pic="http://schemas.openxmlformats.org/drawingml/2006/picture">
+                  <pic:nvPicPr>
+                    <pic:cNvPr id="0" name="Picture 2"/>
+                    <pic:cNvPicPr>
+                      <a:picLocks noChangeAspect="1" noChangeArrowheads="1"/>
+                    </pic:cNvPicPr>
+                  </pic:nvPicPr>
+                  <pic:blipFill>
+                    <a:blip r:embed="rId6">
+                      <a:extLst>
+                        <a:ext uri="{28A0092B-C50C-407E-A947-70E740481C1C}">
+                          <a14:useLocalDpi xmlns:a14="http://schemas.microsoft.com/office/drawing/2010/main" val="0"/>
+                        </a:ext>
+                      </a:extLst>
+                    </a:blip>
+                    <a:srcRect/>
+                    <a:stretch>
+                      <a:fillRect/>
+                    </a:stretch>
+                  </pic:blipFill>
+                  <pic:spPr bwMode="auto">
+                    <a:xfrm>
+                      <a:off x="0" y="0"/>
+                      <a:ext cx="4388994" cy="2999950"/>
+                    </a:xfrm>
+                    <a:prstGeom prst="rect">
+                      <a:avLst/>
+                    </a:prstGeom>
+                    <a:noFill/>
+                  </pic:spPr>
+                </pic:pic>
+              </a:graphicData>
+            </a:graphic>
+          </wp:inline>
+        </w:drawing>
+      </w:r>
+    </w:p>
+    <w:p>
+      <w:pPr>
+        <w:pStyle w:val="Caption"/>
+      </w:pPr>
+      <w:r>
+        <w:t xml:space="preserve">Figuur </w:t>
+      </w:r>
+      <w:r>
+        <w:fldChar w:fldCharType="begin"/>
+      </w:r>
+      <w:r>
+        <w:instrText xml:space="preserve"> SEQ Figuur \* ARABIC </w:instrText>
+      </w:r>
+      <w:r>
+        <w:fldChar w:fldCharType="separate"/>
+      </w:r>
+      <w:r>
+        <w:rPr>
+          <w:noProof/>
+        </w:rPr>
+        <w:t>1</w:t>
+      </w:r>
+      <w:r>
+        <w:fldChar w:fldCharType="end"/>
+      </w:r>
+      <w:r>
+        <w:t xml:space="preserve"> Led klasse</w:t>
+      </w:r>
+    </w:p>
+    <w:p>
+      <w:r>
+        <w:t xml:space="preserve">Hierbij </w:t>
+      </w:r>
+      <w:proofErr w:type="spellStart"/>
+      <w:r>
+        <w:t>initialiseer</w:t>
+      </w:r>
+      <w:proofErr w:type="spellEnd"/>
+      <w:r>
+        <w:t xml:space="preserve"> ik een led met een port en een pin nummer. Via het MODER register zet ik de juiste </w:t>
+      </w:r>
+      <w:proofErr w:type="spellStart"/>
+      <w:r>
+        <w:t>bites</w:t>
+      </w:r>
+      <w:proofErr w:type="spellEnd"/>
+      <w:r>
+        <w:t xml:space="preserve"> op 01 om de pin op </w:t>
+      </w:r>
+      <w:proofErr w:type="spellStart"/>
+      <w:r>
+        <w:t>general</w:t>
+      </w:r>
+      <w:proofErr w:type="spellEnd"/>
+      <w:r>
+        <w:t xml:space="preserve"> </w:t>
+      </w:r>
+      <w:proofErr w:type="spellStart"/>
+      <w:r>
+        <w:t>purpose</w:t>
+      </w:r>
+      <w:proofErr w:type="spellEnd"/>
+      <w:r>
+        <w:t xml:space="preserve"> output mode te zetten. Daarna gebruik ik het OTYPER register om de pin op push pull mode te zetten. Hieronder is te zien hoe deze klasse gebruikt kan worden.</w:t>
+      </w:r>
+    </w:p>
+    <w:p>
+      <w:pPr>
+        <w:keepNext/>
+      </w:pPr>
+      <w:r>
+        <w:rPr>
+          <w:noProof/>
+        </w:rPr>
+        <w:drawing>
+          <wp:inline distT="0" distB="0" distL="0" distR="0" wp14:anchorId="5751E0DD" wp14:editId="7B2C60F6">
+            <wp:extent cx="2323809" cy="2057143"/>
+            <wp:effectExtent l="0" t="0" r="635" b="635"/>
+            <wp:docPr id="1" name="Picture 1" descr="Text&#10;&#10;Description automatically generated"/>
+            <wp:cNvGraphicFramePr>
+              <a:graphicFrameLocks xmlns:a="http://schemas.openxmlformats.org/drawingml/2006/main" noChangeAspect="1"/>
+            </wp:cNvGraphicFramePr>
+            <a:graphic xmlns:a="http://schemas.openxmlformats.org/drawingml/2006/main">
+              <a:graphicData uri="http://schemas.openxmlformats.org/drawingml/2006/picture">
+                <pic:pic xmlns:pic="http://schemas.openxmlformats.org/drawingml/2006/picture">
+                  <pic:nvPicPr>
+                    <pic:cNvPr id="1" name="Picture 1" descr="Text&#10;&#10;Description automatically generated"/>
+                    <pic:cNvPicPr/>
+                  </pic:nvPicPr>
+                  <pic:blipFill>
+                    <a:blip r:embed="rId7"/>
+                    <a:stretch>
+                      <a:fillRect/>
+                    </a:stretch>
+                  </pic:blipFill>
+                  <pic:spPr>
+                    <a:xfrm>
+                      <a:off x="0" y="0"/>
+                      <a:ext cx="2323809" cy="2057143"/>
+                    </a:xfrm>
+                    <a:prstGeom prst="rect">
+                      <a:avLst/>
+                    </a:prstGeom>
+                  </pic:spPr>
+                </pic:pic>
+              </a:graphicData>
+            </a:graphic>
+          </wp:inline>
+        </w:drawing>
+      </w:r>
+    </w:p>
+    <w:p>
+      <w:pPr>
+        <w:pStyle w:val="Caption"/>
+      </w:pPr>
+      <w:r>
+        <w:t xml:space="preserve">Figuur </w:t>
+      </w:r>
+      <w:r>
+        <w:fldChar w:fldCharType="begin"/>
+      </w:r>
+      <w:r>
+        <w:instrText xml:space="preserve"> SEQ Figuur \* ARABIC </w:instrText>
+      </w:r>
+      <w:r>
+        <w:fldChar w:fldCharType="separate"/>
+      </w:r>
+      <w:r>
+        <w:rPr>
+          <w:noProof/>
+        </w:rPr>
+        <w:t>2</w:t>
+      </w:r>
+      <w:r>
+        <w:fldChar w:fldCharType="end"/>
+      </w:r>
+      <w:r>
+        <w:t xml:space="preserve"> Gebruik van led klasse</w:t>
+      </w:r>
+    </w:p>
+    <w:p>
+      <w:pPr>
+        <w:pStyle w:val="Heading1"/>
+      </w:pPr>
+      <w:proofErr w:type="spellStart"/>
+      <w:r>
+        <w:t>Interrupt</w:t>
+      </w:r>
+      <w:proofErr w:type="spellEnd"/>
+      <w:r>
+        <w:t xml:space="preserve"> POC</w:t>
+      </w:r>
+    </w:p>
+    <w:p>
+      <w:r>
+        <w:t xml:space="preserve">Voor de </w:t>
+      </w:r>
+      <w:proofErr w:type="spellStart"/>
+      <w:r>
+        <w:t>interrupt</w:t>
+      </w:r>
+      <w:proofErr w:type="spellEnd"/>
+      <w:r>
+        <w:t xml:space="preserve"> POC heb ik een button aangesloten om een ledje te </w:t>
+      </w:r>
+      <w:proofErr w:type="spellStart"/>
+      <w:r>
+        <w:t>toggelen</w:t>
+      </w:r>
+      <w:proofErr w:type="spellEnd"/>
+      <w:r>
+        <w:t xml:space="preserve">. Hierbij heb ik de led klasse gebruikt uit de vorige POC. </w:t>
+      </w:r>
+    </w:p>
+    <w:p>
+      <w:pPr>
+        <w:keepNext/>
+        <w:rPr>
+          <w:noProof/>
+        </w:rPr>
+      </w:pPr>
+    </w:p>
+    <w:p>
+      <w:pPr>
+        <w:keepNext/>
+      </w:pPr>
+      <w:r>
+        <w:rPr>
+          <w:noProof/>
+        </w:rPr>
+        <w:drawing>
+          <wp:inline distT="0" distB="0" distL="0" distR="0" wp14:anchorId="03FFC594" wp14:editId="0726BDEE">
+            <wp:extent cx="6103086" cy="624560"/>
+            <wp:effectExtent l="0" t="0" r="0" b="4445"/>
+            <wp:docPr id="3" name="Picture 3"/>
+            <wp:cNvGraphicFramePr>
+              <a:graphicFrameLocks xmlns:a="http://schemas.openxmlformats.org/drawingml/2006/main" noChangeAspect="1"/>
+            </wp:cNvGraphicFramePr>
+            <a:graphic xmlns:a="http://schemas.openxmlformats.org/drawingml/2006/main">
+              <a:graphicData uri="http://schemas.openxmlformats.org/drawingml/2006/picture">
+                <pic:pic xmlns:pic="http://schemas.openxmlformats.org/drawingml/2006/picture">
+                  <pic:nvPicPr>
+                    <pic:cNvPr id="1" name=""/>
+                    <pic:cNvPicPr/>
+                  </pic:nvPicPr>
+                  <pic:blipFill rotWithShape="1">
+                    <a:blip r:embed="rId8"/>
+                    <a:srcRect r="25948"/>
+                    <a:stretch/>
+                  </pic:blipFill>
+                  <pic:spPr bwMode="auto">
+                    <a:xfrm>
+                      <a:off x="0" y="0"/>
+                      <a:ext cx="6211087" cy="635612"/>
+                    </a:xfrm>
+                    <a:prstGeom prst="rect">
+                      <a:avLst/>
+                    </a:prstGeom>
+                    <a:ln>
+                      <a:noFill/>
+                    </a:ln>
+                    <a:extLst>
+                      <a:ext uri="{53640926-AAD7-44D8-BBD7-CCE9431645EC}">
+                        <a14:shadowObscured xmlns:a14="http://schemas.microsoft.com/office/drawing/2010/main"/>
+                      </a:ext>
+                    </a:extLst>
+                  </pic:spPr>
+                </pic:pic>
+              </a:graphicData>
+            </a:graphic>
+          </wp:inline>
+        </w:drawing>
+      </w:r>
+    </w:p>
+    <w:p>
+      <w:pPr>
+        <w:pStyle w:val="Caption"/>
+      </w:pPr>
+      <w:r>
+        <w:t xml:space="preserve">Figuur </w:t>
+      </w:r>
+      <w:r>
+        <w:fldChar w:fldCharType="begin"/>
+      </w:r>
+      <w:r>
+        <w:instrText xml:space="preserve"> SEQ Figuur \* ARABIC </w:instrText>
+      </w:r>
+      <w:r>
+        <w:fldChar w:fldCharType="separate"/>
+      </w:r>
+      <w:r>
+        <w:rPr>
+          <w:noProof/>
+        </w:rPr>
+        <w:t>3</w:t>
+      </w:r>
+      <w:r>
+        <w:fldChar w:fldCharType="end"/>
+      </w:r>
+      <w:r>
+        <w:t xml:space="preserve"> </w:t>
+      </w:r>
+      <w:proofErr w:type="spellStart"/>
+      <w:r>
+        <w:t>Init</w:t>
+      </w:r>
+      <w:proofErr w:type="spellEnd"/>
+      <w:r>
+        <w:t xml:space="preserve"> button</w:t>
+      </w:r>
+    </w:p>
+    <w:p>
+      <w:r>
+        <w:t xml:space="preserve"> Als eerste </w:t>
+      </w:r>
+      <w:proofErr w:type="spellStart"/>
+      <w:r>
+        <w:t>initialiseer</w:t>
+      </w:r>
+      <w:proofErr w:type="spellEnd"/>
+      <w:r>
+        <w:t xml:space="preserve"> ik d</w:t>
+      </w:r>
+      <w:r>
+        <w:t xml:space="preserve">e button, dit doe ik door via het MODER register pin </w:t>
+      </w:r>
+      <w:r>
+        <w:t>P</w:t>
+      </w:r>
+      <w:r>
+        <w:t>A0 op input te zetten. Hierna gebruik ik het PUPDR register om deze pin op pull-up mode te zetten.</w:t>
+      </w:r>
+    </w:p>
+    <w:p>
+      <w:pPr>
+        <w:rPr>
+          <w:noProof/>
+        </w:rPr>
+      </w:pPr>
+    </w:p>
+    <w:p>
+      <w:pPr>
+        <w:keepNext/>
+      </w:pPr>
+      <w:r>
+        <w:rPr>
+          <w:noProof/>
+        </w:rPr>
+        <w:drawing>
+          <wp:inline distT="0" distB="0" distL="0" distR="0" wp14:anchorId="181DEFCA" wp14:editId="13AA4091">
+            <wp:extent cx="6106053" cy="762436"/>
+            <wp:effectExtent l="0" t="0" r="0" b="0"/>
+            <wp:docPr id="4" name="Picture 4"/>
+            <wp:cNvGraphicFramePr>
+              <a:graphicFrameLocks xmlns:a="http://schemas.openxmlformats.org/drawingml/2006/main" noChangeAspect="1"/>
+            </wp:cNvGraphicFramePr>
+            <a:graphic xmlns:a="http://schemas.openxmlformats.org/drawingml/2006/main">
+              <a:graphicData uri="http://schemas.openxmlformats.org/drawingml/2006/picture">
+                <pic:pic xmlns:pic="http://schemas.openxmlformats.org/drawingml/2006/picture">
+                  <pic:nvPicPr>
+                    <pic:cNvPr id="1" name=""/>
+                    <pic:cNvPicPr/>
+                  </pic:nvPicPr>
+                  <pic:blipFill rotWithShape="1">
+                    <a:blip r:embed="rId9"/>
+                    <a:srcRect r="15619"/>
+                    <a:stretch/>
+                  </pic:blipFill>
+                  <pic:spPr bwMode="auto">
+                    <a:xfrm>
+                      <a:off x="0" y="0"/>
+                      <a:ext cx="6160463" cy="769230"/>
+                    </a:xfrm>
+                    <a:prstGeom prst="rect">
+                      <a:avLst/>
+                    </a:prstGeom>
+                    <a:ln>
+                      <a:noFill/>
+                    </a:ln>
+                    <a:extLst>
+                      <a:ext uri="{53640926-AAD7-44D8-BBD7-CCE9431645EC}">
+                        <a14:shadowObscured xmlns:a14="http://schemas.microsoft.com/office/drawing/2010/main"/>
+                      </a:ext>
+                    </a:extLst>
+                  </pic:spPr>
+                </pic:pic>
+              </a:graphicData>
+            </a:graphic>
+          </wp:inline>
+        </w:drawing>
+      </w:r>
+    </w:p>
+    <w:p>
+      <w:pPr>
+        <w:pStyle w:val="Caption"/>
+      </w:pPr>
+      <w:r>
+        <w:t xml:space="preserve">Figuur </w:t>
+      </w:r>
+      <w:r>
+        <w:fldChar w:fldCharType="begin"/>
+      </w:r>
+      <w:r>
+        <w:instrText xml:space="preserve"> SEQ Figuur \* ARABIC </w:instrText>
+      </w:r>
+      <w:r>
+        <w:fldChar w:fldCharType="separate"/>
+      </w:r>
+      <w:r>
+        <w:rPr>
+          <w:noProof/>
+        </w:rPr>
+        <w:t>4</w:t>
+      </w:r>
+      <w:r>
+        <w:fldChar w:fldCharType="end"/>
+      </w:r>
+      <w:r>
+        <w:t xml:space="preserve"> </w:t>
+      </w:r>
+      <w:proofErr w:type="spellStart"/>
+      <w:r>
+        <w:t>Init</w:t>
+      </w:r>
+      <w:proofErr w:type="spellEnd"/>
+      <w:r>
+        <w:t xml:space="preserve"> </w:t>
+      </w:r>
+      <w:proofErr w:type="spellStart"/>
+      <w:r>
+        <w:t>interrupt</w:t>
+      </w:r>
+      <w:proofErr w:type="spellEnd"/>
+      <w:r>
+        <w:t xml:space="preserve"> en verbind deze met A0</w:t>
+      </w:r>
+    </w:p>
+    <w:p>
+      <w:r>
+        <w:t xml:space="preserve">Nadat de button is </w:t>
+      </w:r>
+      <w:proofErr w:type="spellStart"/>
+      <w:r>
+        <w:t>g</w:t>
+      </w:r>
+      <w:r>
+        <w:t>eintialiseerd</w:t>
+      </w:r>
+      <w:proofErr w:type="spellEnd"/>
+      <w:r>
+        <w:t xml:space="preserve"> </w:t>
+      </w:r>
+      <w:r>
+        <w:t xml:space="preserve">verbind ik EXTI0 met PA0, hierna zet ik deze </w:t>
+      </w:r>
+      <w:proofErr w:type="spellStart"/>
+      <w:r>
+        <w:t>interrupt</w:t>
+      </w:r>
+      <w:proofErr w:type="spellEnd"/>
+      <w:r>
+        <w:t xml:space="preserve"> op </w:t>
+      </w:r>
+      <w:proofErr w:type="spellStart"/>
+      <w:r>
+        <w:t>falling</w:t>
+      </w:r>
+      <w:proofErr w:type="spellEnd"/>
+      <w:r>
+        <w:t xml:space="preserve"> </w:t>
+      </w:r>
+      <w:proofErr w:type="spellStart"/>
+      <w:r>
+        <w:t>edge</w:t>
+      </w:r>
+      <w:proofErr w:type="spellEnd"/>
+      <w:r>
+        <w:t xml:space="preserve">. Als laatste </w:t>
+      </w:r>
+      <w:proofErr w:type="spellStart"/>
+      <w:r>
+        <w:t>enable</w:t>
+      </w:r>
+      <w:proofErr w:type="spellEnd"/>
+      <w:r>
+        <w:t xml:space="preserve"> ik de EXTI0 </w:t>
+      </w:r>
+      <w:proofErr w:type="spellStart"/>
+      <w:r>
+        <w:t>interrupt</w:t>
+      </w:r>
+      <w:proofErr w:type="spellEnd"/>
+      <w:r>
+        <w:t xml:space="preserve"> en </w:t>
+      </w:r>
+      <w:proofErr w:type="spellStart"/>
+      <w:r>
+        <w:t>unmask</w:t>
+      </w:r>
+      <w:proofErr w:type="spellEnd"/>
+      <w:r>
+        <w:t xml:space="preserve"> ik deze.</w:t>
+      </w:r>
+    </w:p>
+    <w:p>
+      <w:pPr>
+        <w:keepNext/>
+      </w:pPr>
+      <w:r>
+        <w:rPr>
+          <w:noProof/>
+        </w:rPr>
+        <w:drawing>
+          <wp:inline distT="0" distB="0" distL="0" distR="0" wp14:anchorId="12D9DCD7" wp14:editId="4AF9ED3C">
+            <wp:extent cx="4542857" cy="1809524"/>
+            <wp:effectExtent l="0" t="0" r="0" b="635"/>
+            <wp:docPr id="5" name="Picture 5" descr="Text&#10;&#10;Description automatically generated"/>
+            <wp:cNvGraphicFramePr>
+              <a:graphicFrameLocks xmlns:a="http://schemas.openxmlformats.org/drawingml/2006/main" noChangeAspect="1"/>
+            </wp:cNvGraphicFramePr>
+            <a:graphic xmlns:a="http://schemas.openxmlformats.org/drawingml/2006/main">
+              <a:graphicData uri="http://schemas.openxmlformats.org/drawingml/2006/picture">
+                <pic:pic xmlns:pic="http://schemas.openxmlformats.org/drawingml/2006/picture">
+                  <pic:nvPicPr>
+                    <pic:cNvPr id="5" name="Picture 5" descr="Text&#10;&#10;Description automatically generated"/>
+                    <pic:cNvPicPr/>
+                  </pic:nvPicPr>
+                  <pic:blipFill>
+                    <a:blip r:embed="rId10"/>
+                    <a:stretch>
+                      <a:fillRect/>
+                    </a:stretch>
+                  </pic:blipFill>
+                  <pic:spPr>
+                    <a:xfrm>
+                      <a:off x="0" y="0"/>
+                      <a:ext cx="4542857" cy="1809524"/>
+                    </a:xfrm>
+                    <a:prstGeom prst="rect">
+                      <a:avLst/>
+                    </a:prstGeom>
+                  </pic:spPr>
+                </pic:pic>
+              </a:graphicData>
+            </a:graphic>
+          </wp:inline>
+        </w:drawing>
+      </w:r>
+    </w:p>
+    <w:p>
+      <w:pPr>
+        <w:pStyle w:val="Caption"/>
+        <w:rPr>
+          <w:lang w:val="en-US"/>
+        </w:rPr>
+      </w:pPr>
+      <w:proofErr w:type="spellStart"/>
+      <w:r>
+        <w:rPr>
+          <w:lang w:val="en-US"/>
+        </w:rPr>
+        <w:t>Figuur</w:t>
+      </w:r>
+      <w:proofErr w:type="spellEnd"/>
+      <w:r>
+        <w:rPr>
+          <w:lang w:val="en-US"/>
+        </w:rPr>
+        <w:t xml:space="preserve"> </w:t>
+      </w:r>
+      <w:r>
+        <w:fldChar w:fldCharType="begin"/>
+      </w:r>
+      <w:r>
+        <w:rPr>
+          <w:lang w:val="en-US"/>
+        </w:rPr>
+        <w:instrText xml:space="preserve"> SEQ Figuur \* ARABIC </w:instrText>
+      </w:r>
+      <w:r>
+        <w:fldChar w:fldCharType="separate"/>
+      </w:r>
+      <w:r>
+        <w:rPr>
+          <w:noProof/>
+          <w:lang w:val="en-US"/>
+        </w:rPr>
+        <w:t>5</w:t>
+      </w:r>
+      <w:r>
+        <w:fldChar w:fldCharType="end"/>
+      </w:r>
+      <w:r>
+        <w:rPr>
+          <w:lang w:val="en-US"/>
+        </w:rPr>
+        <w:t xml:space="preserve"> Interrupt handler</w:t>
+      </w:r>
+    </w:p>
+    <w:p>
+      <w:r>
+        <w:t xml:space="preserve">In de </w:t>
+      </w:r>
+      <w:proofErr w:type="spellStart"/>
+      <w:r>
+        <w:t>interrupt</w:t>
+      </w:r>
+      <w:proofErr w:type="spellEnd"/>
+      <w:r>
+        <w:t xml:space="preserve"> </w:t>
+      </w:r>
+      <w:proofErr w:type="spellStart"/>
+      <w:r>
+        <w:t>handler</w:t>
+      </w:r>
+      <w:proofErr w:type="spellEnd"/>
+      <w:r>
+        <w:t xml:space="preserve"> gebeu</w:t>
+      </w:r>
+      <w:r>
+        <w:t xml:space="preserve">rt niks meer dan dat de </w:t>
+      </w:r>
+      <w:proofErr w:type="spellStart"/>
+      <w:r>
+        <w:t>btnFlag</w:t>
+      </w:r>
+      <w:proofErr w:type="spellEnd"/>
+      <w:r>
+        <w:t xml:space="preserve"> op 1 wordt gezet zodat ik hier in mijn </w:t>
+      </w:r>
+      <w:proofErr w:type="spellStart"/>
+      <w:r>
+        <w:t>main</w:t>
+      </w:r>
+      <w:proofErr w:type="spellEnd"/>
+      <w:r>
+        <w:t xml:space="preserve"> loop iets mee kan doen.</w:t>
+      </w:r>
+    </w:p>
+    <w:p>
+      <w:pPr>
+        <w:keepNext/>
+      </w:pPr>
+      <w:r>
+        <w:rPr>
+          <w:noProof/>
+        </w:rPr>
+        <w:drawing>
+          <wp:anchor distT="0" distB="0" distL="114300" distR="114300" simplePos="0" relativeHeight="251663360" behindDoc="0" locked="0" layoutInCell="1" allowOverlap="1" wp14:anchorId="6BF0330E" wp14:editId="6D05A7CA">
+            <wp:simplePos x="0" y="0"/>
+            <wp:positionH relativeFrom="column">
+              <wp:posOffset>0</wp:posOffset>
+            </wp:positionH>
+            <wp:positionV relativeFrom="paragraph">
+              <wp:posOffset>1567</wp:posOffset>
+            </wp:positionV>
+            <wp:extent cx="1775945" cy="2021160"/>
+            <wp:effectExtent l="0" t="0" r="0" b="0"/>
+            <wp:wrapSquare wrapText="bothSides"/>
+            <wp:docPr id="6" name="Picture 6" descr="Text&#10;&#10;Description automatically generated"/>
+            <wp:cNvGraphicFramePr>
+              <a:graphicFrameLocks xmlns:a="http://schemas.openxmlformats.org/drawingml/2006/main" noChangeAspect="1"/>
+            </wp:cNvGraphicFramePr>
+            <a:graphic xmlns:a="http://schemas.openxmlformats.org/drawingml/2006/main">
+              <a:graphicData uri="http://schemas.openxmlformats.org/drawingml/2006/picture">
+                <pic:pic xmlns:pic="http://schemas.openxmlformats.org/drawingml/2006/picture">
+                  <pic:nvPicPr>
+                    <pic:cNvPr id="6" name="Picture 6" descr="Text&#10;&#10;Description automatically generated"/>
+                    <pic:cNvPicPr/>
+                  </pic:nvPicPr>
+                  <pic:blipFill>
+                    <a:blip r:embed="rId11">
+                      <a:extLst>
+                        <a:ext uri="{28A0092B-C50C-407E-A947-70E740481C1C}">
+                          <a14:useLocalDpi xmlns:a14="http://schemas.microsoft.com/office/drawing/2010/main" val="0"/>
+                        </a:ext>
+                      </a:extLst>
+                    </a:blip>
+                    <a:stretch>
+                      <a:fillRect/>
+                    </a:stretch>
+                  </pic:blipFill>
+                  <pic:spPr>
+                    <a:xfrm>
+                      <a:off x="0" y="0"/>
+                      <a:ext cx="1775945" cy="2021160"/>
+                    </a:xfrm>
+                    <a:prstGeom prst="rect">
+                      <a:avLst/>
+                    </a:prstGeom>
+                  </pic:spPr>
+                </pic:pic>
+              </a:graphicData>
+            </a:graphic>
+          </wp:anchor>
+        </w:drawing>
+      </w:r>
+      <w:r>
+        <w:t xml:space="preserve">In de </w:t>
+      </w:r>
+      <w:proofErr w:type="spellStart"/>
+      <w:r>
+        <w:t>main</w:t>
+      </w:r>
+      <w:proofErr w:type="spellEnd"/>
+      <w:r>
+        <w:t xml:space="preserve"> loop check ik</w:t>
+      </w:r>
+      <w:r>
+        <w:t xml:space="preserve"> of de </w:t>
+      </w:r>
+      <w:proofErr w:type="spellStart"/>
+      <w:r>
+        <w:t>btnFlag</w:t>
+      </w:r>
+      <w:proofErr w:type="spellEnd"/>
+      <w:r>
+        <w:t xml:space="preserve"> aan staat, zodra dit zo is </w:t>
+      </w:r>
+      <w:proofErr w:type="spellStart"/>
+      <w:r>
+        <w:t>toggle</w:t>
+      </w:r>
+      <w:proofErr w:type="spellEnd"/>
+      <w:r>
+        <w:t xml:space="preserve"> ik de led en reset ik de </w:t>
+      </w:r>
+      <w:proofErr w:type="spellStart"/>
+      <w:r>
+        <w:t>btnFlag</w:t>
+      </w:r>
+      <w:proofErr w:type="spellEnd"/>
+      <w:r>
+        <w:t xml:space="preserve">. Ook roep ik elke keer de functie WFI aan om de </w:t>
+      </w:r>
+      <w:proofErr w:type="spellStart"/>
+      <w:r>
+        <w:t>stm</w:t>
+      </w:r>
+      <w:proofErr w:type="spellEnd"/>
+      <w:r>
+        <w:t xml:space="preserve"> in sleep modus te zetten tot de volgende </w:t>
+      </w:r>
+      <w:proofErr w:type="spellStart"/>
+      <w:r>
+        <w:t>interrupt</w:t>
+      </w:r>
+      <w:proofErr w:type="spellEnd"/>
+      <w:r>
+        <w:t xml:space="preserve"> komt</w:t>
+      </w:r>
+    </w:p>
+    <w:p>
+      <w:pPr>
+        <w:pStyle w:val="Caption"/>
+      </w:pPr>
+    </w:p>
+    <w:p>
+      <w:pPr>
+        <w:pStyle w:val="Caption"/>
+      </w:pPr>
+    </w:p>
+    <w:p>
+      <w:pPr>
+        <w:pStyle w:val="Caption"/>
+      </w:pPr>
+    </w:p>
+    <w:p>
+      <w:pPr>
+        <w:pStyle w:val="Caption"/>
+      </w:pPr>
+    </w:p>
+    <w:p>
+      <w:pPr>
+        <w:pStyle w:val="Caption"/>
+      </w:pPr>
+    </w:p>
+    <w:p>
+      <w:pPr>
+        <w:pStyle w:val="Caption"/>
+      </w:pPr>
+      <w:r>
+        <w:t xml:space="preserve">Figuur </w:t>
+      </w:r>
+      <w:r>
+        <w:fldChar w:fldCharType="begin"/>
+      </w:r>
+      <w:r>
+        <w:instrText xml:space="preserve"> SEQ Figuur \* ARABIC </w:instrText>
+      </w:r>
+      <w:r>
+        <w:fldChar w:fldCharType="separate"/>
+      </w:r>
+      <w:r>
+        <w:rPr>
+          <w:noProof/>
+        </w:rPr>
+        <w:t>6</w:t>
+      </w:r>
+      <w:r>
+        <w:fldChar w:fldCharType="end"/>
+      </w:r>
+      <w:r>
+        <w:t xml:space="preserve"> </w:t>
+      </w:r>
+      <w:proofErr w:type="spellStart"/>
+      <w:r>
+        <w:t>Main</w:t>
+      </w:r>
+      <w:proofErr w:type="spellEnd"/>
+      <w:r>
+        <w:t xml:space="preserve"> loop</w:t>
+      </w:r>
+    </w:p>
+    <w:p>
+      <w:pPr>
+        <w:pStyle w:val="Heading1"/>
+        <w:rPr>
+          <w:lang w:val="en-US"/>
+        </w:rPr>
+      </w:pPr>
+      <w:r>
+        <w:rPr>
+          <w:lang w:val="en-US"/>
+        </w:rPr>
+        <w:lastRenderedPageBreak/>
+        <w:t>Low power</w:t>
+      </w:r>
+    </w:p>
+    <w:p>
+      <w:r>
+        <w:t>Voor low power heb ik s</w:t>
+      </w:r>
+      <w:r>
+        <w:t xml:space="preserve">amen met Teun Engels het verschil gemeten van de button POC met en zonder de functie WFI. Zonder WFI de stroom 34.29 mA, en met WFI was dit 12,8 </w:t>
+      </w:r>
+      <w:proofErr w:type="spellStart"/>
+      <w:r>
+        <w:t>mA.</w:t>
+      </w:r>
+      <w:proofErr w:type="spellEnd"/>
+      <w:r>
+        <w:t xml:space="preserve"> Een verschil van ongeveer 21,5 mA dus.</w:t>
+      </w:r>
+    </w:p>
+    <w:p>
+      <w:pPr>
+        <w:keepNext/>
+      </w:pPr>
+      <w:r>
+        <w:rPr>
+          <w:noProof/>
+        </w:rPr>
+        <w:drawing>
+          <wp:anchor distT="0" distB="0" distL="114300" distR="114300" simplePos="0" relativeHeight="251664384" behindDoc="0" locked="0" layoutInCell="1" allowOverlap="1" wp14:anchorId="42D0FC46" wp14:editId="5C93BD73">
+            <wp:simplePos x="0" y="0"/>
+            <wp:positionH relativeFrom="column">
+              <wp:posOffset>2996905</wp:posOffset>
+            </wp:positionH>
+            <wp:positionV relativeFrom="paragraph">
+              <wp:posOffset>3586</wp:posOffset>
+            </wp:positionV>
+            <wp:extent cx="2753771" cy="3669053"/>
+            <wp:effectExtent l="0" t="0" r="8890" b="7620"/>
+            <wp:wrapNone/>
+            <wp:docPr id="8" name="Picture 8" descr="A picture containing text, electronics&#10;&#10;Description automatically generated"/>
+            <wp:cNvGraphicFramePr>
+              <a:graphicFrameLocks xmlns:a="http://schemas.openxmlformats.org/drawingml/2006/main" noChangeAspect="1"/>
+            </wp:cNvGraphicFramePr>
+            <a:graphic xmlns:a="http://schemas.openxmlformats.org/drawingml/2006/main">
+              <a:graphicData uri="http://schemas.openxmlformats.org/drawingml/2006/picture">
+                <pic:pic xmlns:pic="http://schemas.openxmlformats.org/drawingml/2006/picture">
+                  <pic:nvPicPr>
+                    <pic:cNvPr id="8" name="Picture 8" descr="A picture containing text, electronics&#10;&#10;Description automatically generated"/>
+                    <pic:cNvPicPr>
+                      <a:picLocks noChangeAspect="1" noChangeArrowheads="1"/>
+                    </pic:cNvPicPr>
+                  </pic:nvPicPr>
+                  <pic:blipFill>
+                    <a:blip r:embed="rId12" cstate="print">
+                      <a:extLst>
+                        <a:ext uri="{28A0092B-C50C-407E-A947-70E740481C1C}">
+                          <a14:useLocalDpi xmlns:a14="http://schemas.microsoft.com/office/drawing/2010/main" val="0"/>
+                        </a:ext>
+                      </a:extLst>
+                    </a:blip>
+                    <a:srcRect/>
+                    <a:stretch>
+                      <a:fillRect/>
+                    </a:stretch>
+                  </pic:blipFill>
+                  <pic:spPr bwMode="auto">
+                    <a:xfrm>
+                      <a:off x="0" y="0"/>
+                      <a:ext cx="2765525" cy="3684713"/>
+                    </a:xfrm>
+                    <a:prstGeom prst="rect">
+                      <a:avLst/>
+                    </a:prstGeom>
+                    <a:noFill/>
+                    <a:ln>
+                      <a:noFill/>
+                    </a:ln>
+                  </pic:spPr>
+                </pic:pic>
+              </a:graphicData>
+            </a:graphic>
+            <wp14:sizeRelH relativeFrom="margin">
+              <wp14:pctWidth>0</wp14:pctWidth>
+            </wp14:sizeRelH>
+            <wp14:sizeRelV relativeFrom="margin">
+              <wp14:pctHeight>0</wp14:pctHeight>
+            </wp14:sizeRelV>
+          </wp:anchor>
+        </w:drawing>
+      </w:r>
+      <w:r>
+        <w:rPr>
+          <w:lang w:val="en-US"/>
+        </w:rPr>
+        <w:t xml:space="preserve"> </w:t>
+      </w:r>
+      <w:r>
+        <w:rPr>
+          <w:noProof/>
+        </w:rPr>
+        <w:drawing>
+          <wp:inline distT="0" distB="0" distL="0" distR="0" wp14:anchorId="7246D58C" wp14:editId="12E03987">
+            <wp:extent cx="2754229" cy="3672712"/>
+            <wp:effectExtent l="0" t="0" r="8255" b="4445"/>
+            <wp:docPr id="9" name="Picture 9" descr="A picture containing text, electronics, computer, computer&#10;&#10;Description automatically generated"/>
+            <wp:cNvGraphicFramePr>
+              <a:graphicFrameLocks xmlns:a="http://schemas.openxmlformats.org/drawingml/2006/main" noChangeAspect="1"/>
+            </wp:cNvGraphicFramePr>
+            <a:graphic xmlns:a="http://schemas.openxmlformats.org/drawingml/2006/main">
+              <a:graphicData uri="http://schemas.openxmlformats.org/drawingml/2006/picture">
+                <pic:pic xmlns:pic="http://schemas.openxmlformats.org/drawingml/2006/picture">
+                  <pic:nvPicPr>
+                    <pic:cNvPr id="9" name="Picture 9" descr="A picture containing text, electronics, computer, computer&#10;&#10;Description automatically generated"/>
+                    <pic:cNvPicPr>
+                      <a:picLocks noChangeAspect="1" noChangeArrowheads="1"/>
+                    </pic:cNvPicPr>
+                  </pic:nvPicPr>
+                  <pic:blipFill>
+                    <a:blip r:embed="rId13" cstate="print">
+                      <a:extLst>
+                        <a:ext uri="{28A0092B-C50C-407E-A947-70E740481C1C}">
+                          <a14:useLocalDpi xmlns:a14="http://schemas.microsoft.com/office/drawing/2010/main" val="0"/>
+                        </a:ext>
+                      </a:extLst>
+                    </a:blip>
+                    <a:srcRect/>
+                    <a:stretch>
+                      <a:fillRect/>
+                    </a:stretch>
+                  </pic:blipFill>
+                  <pic:spPr bwMode="auto">
+                    <a:xfrm>
+                      <a:off x="0" y="0"/>
+                      <a:ext cx="2762244" cy="3683399"/>
+                    </a:xfrm>
+                    <a:prstGeom prst="rect">
+                      <a:avLst/>
+                    </a:prstGeom>
+                    <a:noFill/>
+                    <a:ln>
+                      <a:noFill/>
+                    </a:ln>
+                  </pic:spPr>
+                </pic:pic>
+              </a:graphicData>
+            </a:graphic>
+          </wp:inline>
+        </w:drawing>
+      </w:r>
+    </w:p>
+    <w:p>
+      <w:pPr>
+        <w:pStyle w:val="Caption"/>
+      </w:pPr>
+      <w:r>
+        <w:t xml:space="preserve">Figuur </w:t>
+      </w:r>
+      <w:r>
+        <w:fldChar w:fldCharType="begin"/>
+      </w:r>
+      <w:r>
+        <w:instrText xml:space="preserve"> SEQ Figuur \* ARABIC </w:instrText>
+      </w:r>
+      <w:r>
+        <w:fldChar w:fldCharType="separate"/>
+      </w:r>
+      <w:r>
+        <w:rPr>
+          <w:noProof/>
+        </w:rPr>
+        <w:t>7</w:t>
+      </w:r>
+      <w:r>
+        <w:fldChar w:fldCharType="end"/>
+      </w:r>
+      <w:r>
+        <w:t xml:space="preserve"> Button POC zonder WFI</w:t>
+      </w:r>
+      <w:r>
+        <w:tab/>
+      </w:r>
+      <w:r>
+        <w:tab/>
+      </w:r>
+      <w:r>
+        <w:tab/>
+        <w:t xml:space="preserve">          Figuur </w:t>
+      </w:r>
+      <w:r>
+        <w:fldChar w:fldCharType="begin"/>
+      </w:r>
+      <w:r>
+        <w:instrText xml:space="preserve"> SEQ Figuur \* ARABIC </w:instrText>
+      </w:r>
+      <w:r>
+        <w:fldChar w:fldCharType="separate"/>
+      </w:r>
+      <w:r>
+        <w:rPr>
+          <w:noProof/>
+        </w:rPr>
+        <w:t>8</w:t>
+      </w:r>
+      <w:r>
+        <w:fldChar w:fldCharType="end"/>
+      </w:r>
+      <w:r>
+        <w:t xml:space="preserve"> Button POC met WFI</w:t>
+      </w:r>
+    </w:p>
     <w:p/>
+    <w:p>
+      <w:pPr>
+        <w:pStyle w:val="Heading1"/>
+      </w:pPr>
+      <w:r>
+        <w:t>Reflectie</w:t>
+      </w:r>
+    </w:p>
+    <w:p>
+      <w:r>
+        <w:t xml:space="preserve">Ik had deze POC al eerder gemaakt omdat ik dit semester opnieuw doe, toch heb ik er voor gekozen om niks van mijn vorige werk te bekijken en het volledig opnieuw te maken. Hier ben ik heel blij mee omdat ik op deze manier het gevoel heb dat </w:t>
+      </w:r>
+      <w:r>
+        <w:t xml:space="preserve">ik echt snap hoe ik een datasheet moet lezen en hoe ik deze register gebruik. Dit had ik de vorige keer dat ik semester 3 deed niet helemaal. </w:t>
+      </w:r>
+    </w:p>
     <w:sectPr>
       <w:pgSz w:w="11906" w:h="16838"/>
       <w:pgMar w:top="1440" w:right="1440" w:bottom="1440" w:left="1440" w:header="708" w:footer="708" w:gutter="0"/>
@@ -1199,6 +2289,27 @@
       <w:lang w:val="nl-NL"/>
     </w:rPr>
   </w:style>
+  <w:style w:type="paragraph" w:styleId="Heading1">
+    <w:name w:val="heading 1"/>
+    <w:basedOn w:val="Normal"/>
+    <w:next w:val="Normal"/>
+    <w:link w:val="Heading1Char"/>
+    <w:uiPriority w:val="9"/>
+    <w:qFormat/>
+    <w:rsid w:val="00720A52"/>
+    <w:pPr>
+      <w:keepNext/>
+      <w:keepLines/>
+      <w:spacing w:before="240" w:after="0"/>
+      <w:outlineLvl w:val="0"/>
+    </w:pPr>
+    <w:rPr>
+      <w:rFonts w:asciiTheme="majorHAnsi" w:eastAsiaTheme="majorEastAsia" w:hAnsiTheme="majorHAnsi" w:cstheme="majorBidi"/>
+      <w:color w:val="2F5496" w:themeColor="accent1" w:themeShade="BF"/>
+      <w:sz w:val="32"/>
+      <w:szCs w:val="32"/>
+    </w:rPr>
+  </w:style>
   <w:style w:type="character" w:default="1" w:styleId="DefaultParagraphFont">
     <w:name w:val="Default Paragraph Font"/>
     <w:uiPriority w:val="1"/>
@@ -1249,6 +2360,39 @@
     <w:rPr>
       <w:rFonts w:eastAsiaTheme="minorEastAsia"/>
       <w:lang w:val="en-US"/>
+    </w:rPr>
+  </w:style>
+  <w:style w:type="character" w:customStyle="1" w:styleId="Heading1Char">
+    <w:name w:val="Heading 1 Char"/>
+    <w:basedOn w:val="DefaultParagraphFont"/>
+    <w:link w:val="Heading1"/>
+    <w:uiPriority w:val="9"/>
+    <w:rsid w:val="00720A52"/>
+    <w:rPr>
+      <w:rFonts w:asciiTheme="majorHAnsi" w:eastAsiaTheme="majorEastAsia" w:hAnsiTheme="majorHAnsi" w:cstheme="majorBidi"/>
+      <w:color w:val="2F5496" w:themeColor="accent1" w:themeShade="BF"/>
+      <w:sz w:val="32"/>
+      <w:szCs w:val="32"/>
+      <w:lang w:val="nl-NL"/>
+    </w:rPr>
+  </w:style>
+  <w:style w:type="paragraph" w:styleId="Caption">
+    <w:name w:val="caption"/>
+    <w:basedOn w:val="Normal"/>
+    <w:next w:val="Normal"/>
+    <w:uiPriority w:val="35"/>
+    <w:unhideWhenUsed/>
+    <w:qFormat/>
+    <w:rsid w:val="00720A52"/>
+    <w:pPr>
+      <w:spacing w:after="200" w:line="240" w:lineRule="auto"/>
+    </w:pPr>
+    <w:rPr>
+      <w:i/>
+      <w:iCs/>
+      <w:color w:val="44546A" w:themeColor="text2"/>
+      <w:sz w:val="18"/>
+      <w:szCs w:val="18"/>
     </w:rPr>
   </w:style>
 </w:styles>

</xml_diff>